<commit_message>
Added Robert, Ester VA & button texture
Can't believe I forgot to commit for so long...
</commit_message>
<xml_diff>
--- a/Letters/Doc/Letter1.docx
+++ b/Letters/Doc/Letter1.docx
@@ -9,15 +9,7 @@
     </w:p>
     <w:p>
       <w:r>
-        <w:t xml:space="preserve">Esther is my wife. </w:t>
-      </w:r>
-      <w:proofErr w:type="gramStart"/>
-      <w:r>
-        <w:t>Ex-wife, actually</w:t>
-      </w:r>
-      <w:proofErr w:type="gramEnd"/>
-      <w:r>
-        <w:t xml:space="preserve">. Probably. I haven’t spoken to her in… quite some time. </w:t>
+        <w:t xml:space="preserve">Esther is my wife. Ex-wife, actually. Probably. I haven’t spoken to her in… quite some time. </w:t>
       </w:r>
       <w:r>
         <w:t>She can be a bit aggressive, so uh, try not to anger her. She might stab you. Or shoot you. Good luck!</w:t>
@@ -66,7 +58,6 @@
       </w:r>
     </w:p>
     <w:p>
-      <w:proofErr w:type="spellStart"/>
       <w:r>
         <w:t>Esthe</w:t>
       </w:r>
@@ -79,7 +70,6 @@
       <w:r>
         <w:t>Confused</w:t>
       </w:r>
-      <w:proofErr w:type="spellEnd"/>
       <w:r>
         <w:t>: The what in the where now?</w:t>
       </w:r>
@@ -89,15 +79,7 @@
         <w:t xml:space="preserve">Luke: </w:t>
       </w:r>
       <w:r>
-        <w:t xml:space="preserve">I met a lovely sailor in </w:t>
-      </w:r>
-      <w:proofErr w:type="gramStart"/>
-      <w:r>
-        <w:t>there, and</w:t>
-      </w:r>
-      <w:proofErr w:type="gramEnd"/>
-      <w:r>
-        <w:t xml:space="preserve"> decided to remain in </w:t>
+        <w:t xml:space="preserve">I met a lovely sailor in there, and decided to remain in </w:t>
       </w:r>
       <w:r>
         <w:t>Scotland</w:t>
@@ -107,7 +89,6 @@
       </w:r>
     </w:p>
     <w:p>
-      <w:proofErr w:type="spellStart"/>
       <w:r>
         <w:t>Esther</w:t>
       </w:r>
@@ -117,7 +98,6 @@
       <w:r>
         <w:t>Angry</w:t>
       </w:r>
-      <w:proofErr w:type="spellEnd"/>
       <w:r>
         <w:t xml:space="preserve">: </w:t>
       </w:r>
@@ -134,7 +114,6 @@
       </w:r>
     </w:p>
     <w:p>
-      <w:proofErr w:type="spellStart"/>
       <w:r>
         <w:t>Esther</w:t>
       </w:r>
@@ -144,7 +123,6 @@
       <w:r>
         <w:t>Angry</w:t>
       </w:r>
-      <w:proofErr w:type="spellEnd"/>
       <w:r>
         <w:t xml:space="preserve">: </w:t>
       </w:r>
@@ -174,7 +152,6 @@
       </w:r>
     </w:p>
     <w:p>
-      <w:proofErr w:type="spellStart"/>
       <w:r>
         <w:t>Esther</w:t>
       </w:r>
@@ -184,7 +161,6 @@
       <w:r>
         <w:t>Confused</w:t>
       </w:r>
-      <w:proofErr w:type="spellEnd"/>
       <w:r>
         <w:t>: A shark? Are you insane?!</w:t>
       </w:r>
@@ -198,7 +174,6 @@
       </w:r>
     </w:p>
     <w:p>
-      <w:proofErr w:type="spellStart"/>
       <w:r>
         <w:t>Esther</w:t>
       </w:r>
@@ -208,7 +183,6 @@
       <w:r>
         <w:t>Confused</w:t>
       </w:r>
-      <w:proofErr w:type="spellEnd"/>
       <w:r>
         <w:t xml:space="preserve">: </w:t>
       </w:r>
@@ -231,7 +205,6 @@
       </w:r>
     </w:p>
     <w:p>
-      <w:proofErr w:type="spellStart"/>
       <w:r>
         <w:t>Esther</w:t>
       </w:r>
@@ -239,11 +212,7 @@
         <w:t>|</w:t>
       </w:r>
       <w:r>
-        <w:t>Confused</w:t>
-      </w:r>
-      <w:proofErr w:type="spellEnd"/>
-      <w:r>
-        <w:t>:</w:t>
+        <w:t>Confused:</w:t>
       </w:r>
       <w:r>
         <w:t xml:space="preserve"> </w:t>
@@ -287,7 +256,6 @@
       </w:r>
     </w:p>
     <w:p>
-      <w:proofErr w:type="spellStart"/>
       <w:r>
         <w:t>Esther</w:t>
       </w:r>
@@ -295,11 +263,7 @@
         <w:t>|</w:t>
       </w:r>
       <w:r>
-        <w:t>Angry</w:t>
-      </w:r>
-      <w:proofErr w:type="spellEnd"/>
-      <w:r>
-        <w:t>: Yeah, yeah, rub it in, why don’t you.</w:t>
+        <w:t>Angry: Yeah, yeah, rub it in, why don’t you.</w:t>
       </w:r>
     </w:p>
     <w:p>
@@ -307,19 +271,10 @@
         <w:t xml:space="preserve">Flake: </w:t>
       </w:r>
       <w:r>
-        <w:t xml:space="preserve">I met a lovely sailor in </w:t>
-      </w:r>
-      <w:proofErr w:type="gramStart"/>
-      <w:r>
-        <w:t>there, and</w:t>
-      </w:r>
-      <w:proofErr w:type="gramEnd"/>
-      <w:r>
-        <w:t xml:space="preserve"> decided to remain in Scotland with him.</w:t>
-      </w:r>
-    </w:p>
-    <w:p>
-      <w:proofErr w:type="spellStart"/>
+        <w:t>I met a lovely sailor in there, and decided to remain in Scotland with him.</w:t>
+      </w:r>
+    </w:p>
+    <w:p>
       <w:r>
         <w:t>Esther</w:t>
       </w:r>
@@ -327,11 +282,7 @@
         <w:t>|</w:t>
       </w:r>
       <w:r>
-        <w:t>Seething</w:t>
-      </w:r>
-      <w:proofErr w:type="spellEnd"/>
-      <w:r>
-        <w:t>: What?! How dare you leave me like this!</w:t>
+        <w:t>Seething: What?! How dare you leave me like this!</w:t>
       </w:r>
     </w:p>
     <w:p>
@@ -343,7 +294,6 @@
       </w:r>
     </w:p>
     <w:p>
-      <w:proofErr w:type="spellStart"/>
       <w:r>
         <w:lastRenderedPageBreak/>
         <w:t>Esther</w:t>
@@ -354,7 +304,6 @@
       <w:r>
         <w:t>Seething</w:t>
       </w:r>
-      <w:proofErr w:type="spellEnd"/>
       <w:r>
         <w:t xml:space="preserve">: You let Paul die?! Oh, now I’ve had it! </w:t>
       </w:r>
@@ -373,33 +322,69 @@
       </w:r>
     </w:p>
     <w:p>
-      <w:proofErr w:type="spellStart"/>
+      <w:r>
+        <w:t>Palla: Dear Esther,</w:t>
+      </w:r>
+    </w:p>
+    <w:p>
       <w:r>
         <w:t>Palla</w:t>
       </w:r>
-      <w:proofErr w:type="spellEnd"/>
-      <w:r>
-        <w:t>: Dear Esther,</w:t>
-      </w:r>
-    </w:p>
-    <w:p>
-      <w:proofErr w:type="spellStart"/>
+      <w:r>
+        <w:t xml:space="preserve">: I hope your past few months were peaceful and </w:t>
+      </w:r>
+      <w:r>
+        <w:t>boring</w:t>
+      </w:r>
+      <w:r>
+        <w:t>.</w:t>
+      </w:r>
+    </w:p>
+    <w:p>
+      <w:r>
+        <w:t>Esther</w:t>
+      </w:r>
+      <w:r>
+        <w:t>|</w:t>
+      </w:r>
+      <w:r>
+        <w:t>Angry: They were.</w:t>
+      </w:r>
+    </w:p>
+    <w:p>
+      <w:r>
+        <w:t xml:space="preserve">Palla: </w:t>
+      </w:r>
+      <w:r>
+        <w:t xml:space="preserve">While you were at home, me and Paul </w:t>
+      </w:r>
+      <w:r>
+        <w:t>had quite the adventure in Scotland!</w:t>
+      </w:r>
+    </w:p>
+    <w:p>
+      <w:r>
+        <w:t>Esther</w:t>
+      </w:r>
+      <w:r>
+        <w:t>|</w:t>
+      </w:r>
+      <w:r>
+        <w:t>Seething</w:t>
+      </w:r>
+      <w:r>
+        <w:t>: Yeah, yeah, rub it in, why don’t you.</w:t>
+      </w:r>
+    </w:p>
+    <w:p>
       <w:r>
         <w:t>Palla</w:t>
       </w:r>
-      <w:proofErr w:type="spellEnd"/>
-      <w:r>
-        <w:t xml:space="preserve">: I hope your past few months were peaceful and </w:t>
-      </w:r>
-      <w:r>
-        <w:t>boring</w:t>
-      </w:r>
-      <w:r>
-        <w:t>.</w:t>
-      </w:r>
-    </w:p>
-    <w:p>
-      <w:proofErr w:type="spellStart"/>
+      <w:r>
+        <w:t>: I met a lovely sailor in there, and decided to remain in Scotland with him.</w:t>
+      </w:r>
+    </w:p>
+    <w:p>
       <w:r>
         <w:t>Esther</w:t>
       </w:r>
@@ -407,72 +392,7 @@
         <w:t>|</w:t>
       </w:r>
       <w:r>
-        <w:t>Angry</w:t>
-      </w:r>
-      <w:proofErr w:type="spellEnd"/>
-      <w:r>
-        <w:t>: They were.</w:t>
-      </w:r>
-    </w:p>
-    <w:p>
-      <w:proofErr w:type="spellStart"/>
-      <w:r>
-        <w:t>Palla</w:t>
-      </w:r>
-      <w:proofErr w:type="spellEnd"/>
-      <w:r>
-        <w:t xml:space="preserve">: </w:t>
-      </w:r>
-      <w:r>
-        <w:t xml:space="preserve">While you were at home, me and Paul </w:t>
-      </w:r>
-      <w:r>
-        <w:t>had quite the adventure in Scotland!</w:t>
-      </w:r>
-    </w:p>
-    <w:p>
-      <w:proofErr w:type="spellStart"/>
-      <w:r>
-        <w:t>Esther</w:t>
-      </w:r>
-      <w:r>
-        <w:t>|</w:t>
-      </w:r>
-      <w:r>
-        <w:t>Seething</w:t>
-      </w:r>
-      <w:proofErr w:type="spellEnd"/>
-      <w:r>
-        <w:t>: Yeah, yeah, rub it in, why don’t you.</w:t>
-      </w:r>
-    </w:p>
-    <w:p>
-      <w:r>
-        <w:t xml:space="preserve">Flake: I met a lovely sailor in </w:t>
-      </w:r>
-      <w:proofErr w:type="gramStart"/>
-      <w:r>
-        <w:t>there, and</w:t>
-      </w:r>
-      <w:proofErr w:type="gramEnd"/>
-      <w:r>
-        <w:t xml:space="preserve"> decided to remain in Scotland with him.</w:t>
-      </w:r>
-    </w:p>
-    <w:p>
-      <w:proofErr w:type="spellStart"/>
-      <w:r>
-        <w:t>Esther</w:t>
-      </w:r>
-      <w:r>
-        <w:t>|</w:t>
-      </w:r>
-      <w:r>
-        <w:t>Seething</w:t>
-      </w:r>
-      <w:proofErr w:type="spellEnd"/>
-      <w:r>
-        <w:t xml:space="preserve">: You’re leaving me?! </w:t>
+        <w:t xml:space="preserve">Seething: You’re leaving me?! </w:t>
       </w:r>
       <w:r>
         <w:t>Oh, now I’ve had it! DIE!</w:t>

</xml_diff>